<commit_message>
Finished watching course. Added final notes
</commit_message>
<xml_diff>
--- a/2017-10-09/Classwork 10-09-2017/Class Notes.docx
+++ b/2017-10-09/Classwork 10-09-2017/Class Notes.docx
@@ -472,8 +472,200 @@
           <w:szCs w:val="18"/>
         </w:rPr>
       </w:pPr>
+      <w:r>
+        <w:rPr>
+          <w:sz w:val="18"/>
+          <w:szCs w:val="18"/>
+        </w:rPr>
+        <w:t>Did not finish player activity (see my activity.js file) and watched so</w:t>
+      </w:r>
       <w:bookmarkStart w:id="0" w:name="_GoBack"/>
       <w:bookmarkEnd w:id="0"/>
+      <w:r>
+        <w:rPr>
+          <w:sz w:val="18"/>
+          <w:szCs w:val="18"/>
+        </w:rPr>
+        <w:t xml:space="preserve">lution.  Learned that because we are calling the </w:t>
+      </w:r>
+      <w:proofErr w:type="spellStart"/>
+      <w:r>
+        <w:rPr>
+          <w:sz w:val="18"/>
+          <w:szCs w:val="18"/>
+        </w:rPr>
+        <w:t>createPlayer</w:t>
+      </w:r>
+      <w:proofErr w:type="spellEnd"/>
+      <w:r>
+        <w:rPr>
+          <w:sz w:val="18"/>
+          <w:szCs w:val="18"/>
+        </w:rPr>
+        <w:t xml:space="preserve"> function again before exiting </w:t>
+      </w:r>
+      <w:proofErr w:type="gramStart"/>
+      <w:r>
+        <w:rPr>
+          <w:sz w:val="18"/>
+          <w:szCs w:val="18"/>
+        </w:rPr>
+        <w:t>the .then</w:t>
+      </w:r>
+      <w:proofErr w:type="gramEnd"/>
+      <w:r>
+        <w:rPr>
+          <w:sz w:val="18"/>
+          <w:szCs w:val="18"/>
+        </w:rPr>
+        <w:t xml:space="preserve"> function that adds the player to the array, it is building up in memory.  At this scale it’s ok, but could be problematic.  It’s called a call stack. “Call back hell” – because we are waiting for an operation to complete (because </w:t>
+      </w:r>
+      <w:proofErr w:type="spellStart"/>
+      <w:r>
+        <w:rPr>
+          <w:sz w:val="18"/>
+          <w:szCs w:val="18"/>
+        </w:rPr>
+        <w:t>js</w:t>
+      </w:r>
+      <w:proofErr w:type="spellEnd"/>
+      <w:r>
+        <w:rPr>
+          <w:sz w:val="18"/>
+          <w:szCs w:val="18"/>
+        </w:rPr>
+        <w:t xml:space="preserve"> is asynchronous), we cannot go to the next operation.</w:t>
+      </w:r>
+    </w:p>
+    <w:p>
+      <w:pPr>
+        <w:pStyle w:val="ListParagraph"/>
+        <w:numPr>
+          <w:ilvl w:val="0"/>
+          <w:numId w:val="1"/>
+        </w:numPr>
+        <w:rPr>
+          <w:sz w:val="18"/>
+          <w:szCs w:val="18"/>
+        </w:rPr>
+      </w:pPr>
+      <w:r>
+        <w:rPr>
+          <w:sz w:val="18"/>
+          <w:szCs w:val="18"/>
+        </w:rPr>
+        <w:t xml:space="preserve">Movie activity – can export only parts of a module so don’t have to expose </w:t>
+      </w:r>
+      <w:proofErr w:type="gramStart"/>
+      <w:r>
+        <w:rPr>
+          <w:sz w:val="18"/>
+          <w:szCs w:val="18"/>
+        </w:rPr>
+        <w:t>all of</w:t>
+      </w:r>
+      <w:proofErr w:type="gramEnd"/>
+      <w:r>
+        <w:rPr>
+          <w:sz w:val="18"/>
+          <w:szCs w:val="18"/>
+        </w:rPr>
+        <w:t xml:space="preserve"> the file.  When requiring a file, we are only getting what is being exported from the file.</w:t>
+      </w:r>
+    </w:p>
+    <w:p>
+      <w:pPr>
+        <w:pStyle w:val="ListParagraph"/>
+        <w:numPr>
+          <w:ilvl w:val="0"/>
+          <w:numId w:val="1"/>
+        </w:numPr>
+        <w:rPr>
+          <w:sz w:val="18"/>
+          <w:szCs w:val="18"/>
+        </w:rPr>
+      </w:pPr>
+      <w:r>
+        <w:rPr>
+          <w:sz w:val="18"/>
+          <w:szCs w:val="18"/>
+        </w:rPr>
+        <w:t xml:space="preserve">MVC – models, views and controllers:  can modify objects using the models. Controllers manipulate the models and the view is like the html where you see it. </w:t>
+      </w:r>
+      <w:proofErr w:type="gramStart"/>
+      <w:r>
+        <w:rPr>
+          <w:sz w:val="18"/>
+          <w:szCs w:val="18"/>
+        </w:rPr>
+        <w:t>So</w:t>
+      </w:r>
+      <w:proofErr w:type="gramEnd"/>
+      <w:r>
+        <w:rPr>
+          <w:sz w:val="18"/>
+          <w:szCs w:val="18"/>
+        </w:rPr>
+        <w:t xml:space="preserve"> manipulating the data the same way every time and the data is displayed on the views based on the way the controller manipulated the models.  Makes it all maintainable.</w:t>
+      </w:r>
+    </w:p>
+    <w:p>
+      <w:pPr>
+        <w:pStyle w:val="ListParagraph"/>
+        <w:numPr>
+          <w:ilvl w:val="0"/>
+          <w:numId w:val="1"/>
+        </w:numPr>
+        <w:rPr>
+          <w:sz w:val="18"/>
+          <w:szCs w:val="18"/>
+        </w:rPr>
+      </w:pPr>
+      <w:r>
+        <w:rPr>
+          <w:sz w:val="18"/>
+          <w:szCs w:val="18"/>
+        </w:rPr>
+        <w:t xml:space="preserve">Models represent the nouns and controllers call the functions that mess with the nouns. Views literally have everything that display the app.  </w:t>
+      </w:r>
+    </w:p>
+    <w:p>
+      <w:pPr>
+        <w:pStyle w:val="ListParagraph"/>
+        <w:numPr>
+          <w:ilvl w:val="0"/>
+          <w:numId w:val="1"/>
+        </w:numPr>
+        <w:rPr>
+          <w:sz w:val="18"/>
+          <w:szCs w:val="18"/>
+        </w:rPr>
+      </w:pPr>
+      <w:r>
+        <w:rPr>
+          <w:sz w:val="18"/>
+          <w:szCs w:val="18"/>
+        </w:rPr>
+        <w:t xml:space="preserve">There is a difference between </w:t>
+      </w:r>
+      <w:proofErr w:type="spellStart"/>
+      <w:proofErr w:type="gramStart"/>
+      <w:r>
+        <w:rPr>
+          <w:sz w:val="18"/>
+          <w:szCs w:val="18"/>
+        </w:rPr>
+        <w:t>module.exports</w:t>
+      </w:r>
+      <w:proofErr w:type="spellEnd"/>
+      <w:proofErr w:type="gramEnd"/>
+      <w:r>
+        <w:rPr>
+          <w:sz w:val="18"/>
+          <w:szCs w:val="18"/>
+        </w:rPr>
+        <w:t xml:space="preserve"> and exports.</w:t>
+      </w:r>
     </w:p>
     <w:sectPr>
       <w:pgSz w:w="12240" w:h="15840"/>

</xml_diff>